<commit_message>
Added support for different styles of pagination
Fixed command line operation to use all fields
</commit_message>
<xml_diff>
--- a/source/PdfMerge/to do list.docx
+++ b/source/PdfMerge/to do list.docx
@@ -45,6 +45,55 @@
             <w:tcW w:w="4675" w:type="dxa"/>
           </w:tcPr>
           <w:p>
+            <w:proofErr w:type="spellStart"/>
+            <w:r>
+              <w:t>Stylecop</w:t>
+            </w:r>
+            <w:proofErr w:type="spellEnd"/>
+            <w:r>
+              <w:t xml:space="preserve"> the code</w:t>
+            </w:r>
+          </w:p>
+        </w:tc>
+        <w:tc>
+          <w:tcPr>
+            <w:tcW w:w="4675" w:type="dxa"/>
+          </w:tcPr>
+          <w:p>
+            <w:r>
+              <w:t>done</w:t>
+            </w:r>
+          </w:p>
+        </w:tc>
+      </w:tr>
+      <w:tr>
+        <w:tc>
+          <w:tcPr>
+            <w:tcW w:w="4675" w:type="dxa"/>
+          </w:tcPr>
+          <w:p>
+            <w:r>
+              <w:t>Add a test suite</w:t>
+            </w:r>
+          </w:p>
+        </w:tc>
+        <w:tc>
+          <w:tcPr>
+            <w:tcW w:w="4675" w:type="dxa"/>
+          </w:tcPr>
+          <w:p>
+            <w:r>
+              <w:t>started</w:t>
+            </w:r>
+          </w:p>
+        </w:tc>
+      </w:tr>
+      <w:tr>
+        <w:tc>
+          <w:tcPr>
+            <w:tcW w:w="4675" w:type="dxa"/>
+          </w:tcPr>
+          <w:p>
             <w:r>
               <w:t>Automatic recovery of the root path</w:t>
             </w:r>
@@ -84,6 +133,23 @@
               <w:t>Recovery should not happen when using the command line</w:t>
             </w:r>
           </w:p>
+          <w:p>
+            <w:pPr>
+              <w:pStyle w:val="ListParagraph"/>
+              <w:numPr>
+                <w:ilvl w:val="0"/>
+                <w:numId w:val="2"/>
+              </w:numPr>
+            </w:pPr>
+            <w:r>
+              <w:t>Add common path and the plan of the plan file to the XML file to make recovery easier.</w:t>
+            </w:r>
+          </w:p>
+          <w:p>
+            <w:pPr>
+              <w:pStyle w:val="ListParagraph"/>
+            </w:pPr>
+          </w:p>
         </w:tc>
       </w:tr>
       <w:tr>
@@ -109,7 +175,11 @@
           <w:tcPr>
             <w:tcW w:w="4675" w:type="dxa"/>
           </w:tcPr>
-          <w:p/>
+          <w:p>
+            <w:r>
+              <w:t>Done and tested</w:t>
+            </w:r>
+          </w:p>
         </w:tc>
       </w:tr>
       <w:tr>
@@ -119,15 +189,22 @@
           </w:tcPr>
           <w:p>
             <w:r>
-              <w:t>Support for Unicode in bookmarks</w:t>
-            </w:r>
-          </w:p>
-        </w:tc>
-        <w:tc>
-          <w:tcPr>
-            <w:tcW w:w="4675" w:type="dxa"/>
-          </w:tcPr>
-          <w:p/>
+              <w:t>Confirm support</w:t>
+            </w:r>
+            <w:r>
+              <w:t xml:space="preserve"> for Unicode in bookmarks</w:t>
+            </w:r>
+          </w:p>
+        </w:tc>
+        <w:tc>
+          <w:tcPr>
+            <w:tcW w:w="4675" w:type="dxa"/>
+          </w:tcPr>
+          <w:p>
+            <w:r>
+              <w:t>Done and tested</w:t>
+            </w:r>
+          </w:p>
         </w:tc>
       </w:tr>
       <w:tr>
@@ -197,7 +274,11 @@
           <w:tcPr>
             <w:tcW w:w="4675" w:type="dxa"/>
           </w:tcPr>
-          <w:p/>
+          <w:p>
+            <w:r>
+              <w:t>Done and tested</w:t>
+            </w:r>
+          </w:p>
         </w:tc>
       </w:tr>
       <w:tr>
@@ -279,20 +360,18 @@
           </w:tcPr>
           <w:p>
             <w:r>
-              <w:t>Ability to prefix and restart page numbering per file. Good for making manuals.  Should be an advanced</w:t>
-            </w:r>
+              <w:t>Ability to prefix and restart page numbering per file. Good for making manuals.  Should be an advanced mode I think.</w:t>
+            </w:r>
+          </w:p>
+        </w:tc>
+        <w:tc>
+          <w:tcPr>
+            <w:tcW w:w="4675" w:type="dxa"/>
+          </w:tcPr>
+          <w:p>
             <w:bookmarkStart w:id="0" w:name="_GoBack"/>
             <w:bookmarkEnd w:id="0"/>
-            <w:r>
-              <w:t xml:space="preserve"> mode I think.</w:t>
-            </w:r>
-          </w:p>
-        </w:tc>
-        <w:tc>
-          <w:tcPr>
-            <w:tcW w:w="4675" w:type="dxa"/>
-          </w:tcPr>
-          <w:p/>
+          </w:p>
         </w:tc>
       </w:tr>
     </w:tbl>

</xml_diff>

<commit_message>
Added code to automatically to prompt for saving the merge plan if changed.
</commit_message>
<xml_diff>
--- a/source/PdfMerge/to do list.docx
+++ b/source/PdfMerge/to do list.docx
@@ -235,7 +235,13 @@
           <w:tcPr>
             <w:tcW w:w="4675" w:type="dxa"/>
           </w:tcPr>
-          <w:p/>
+          <w:p>
+            <w:r>
+              <w:t>Completed and tested</w:t>
+            </w:r>
+            <w:bookmarkStart w:id="0" w:name="_GoBack"/>
+            <w:bookmarkEnd w:id="0"/>
+          </w:p>
         </w:tc>
       </w:tr>
       <w:tr>
@@ -253,7 +259,11 @@
           <w:tcPr>
             <w:tcW w:w="4675" w:type="dxa"/>
           </w:tcPr>
-          <w:p/>
+          <w:p>
+            <w:r>
+              <w:t>Next Rev</w:t>
+            </w:r>
+          </w:p>
         </w:tc>
       </w:tr>
       <w:tr>
@@ -296,7 +306,11 @@
           <w:tcPr>
             <w:tcW w:w="4675" w:type="dxa"/>
           </w:tcPr>
-          <w:p/>
+          <w:p>
+            <w:r>
+              <w:t>No issue found</w:t>
+            </w:r>
+          </w:p>
         </w:tc>
       </w:tr>
       <w:tr>
@@ -314,7 +328,11 @@
           <w:tcPr>
             <w:tcW w:w="4675" w:type="dxa"/>
           </w:tcPr>
-          <w:p/>
+          <w:p>
+            <w:r>
+              <w:t>Not implementing for now</w:t>
+            </w:r>
+          </w:p>
         </w:tc>
       </w:tr>
       <w:tr>
@@ -332,7 +350,11 @@
           <w:tcPr>
             <w:tcW w:w="4675" w:type="dxa"/>
           </w:tcPr>
-          <w:p/>
+          <w:p>
+            <w:r>
+              <w:t>Not implementing for now</w:t>
+            </w:r>
+          </w:p>
         </w:tc>
       </w:tr>
       <w:tr>
@@ -350,7 +372,11 @@
           <w:tcPr>
             <w:tcW w:w="4675" w:type="dxa"/>
           </w:tcPr>
-          <w:p/>
+          <w:p>
+            <w:r>
+              <w:t>Not implementing for now</w:t>
+            </w:r>
+          </w:p>
         </w:tc>
       </w:tr>
       <w:tr>
@@ -369,8 +395,9 @@
             <w:tcW w:w="4675" w:type="dxa"/>
           </w:tcPr>
           <w:p>
-            <w:bookmarkStart w:id="0" w:name="_GoBack"/>
-            <w:bookmarkEnd w:id="0"/>
+            <w:r>
+              <w:t>Next Rev</w:t>
+            </w:r>
           </w:p>
         </w:tc>
       </w:tr>

</xml_diff>